<commit_message>
Lab 3 Task completed
</commit_message>
<xml_diff>
--- a/Lab 2/FA21-BSE-050(BASIT IQBAL).docx
+++ b/Lab 2/FA21-BSE-050(BASIT IQBAL).docx
@@ -2003,9 +2003,13 @@
         </w:tc>
       </w:tr>
     </w:tbl>
-    <w:p/>
-    <w:p/>
-    <w:p/>
+    <w:p>
+      <w:pPr>
+        <w:tabs>
+          <w:tab w:val="left" w:pos="915"/>
+        </w:tabs>
+      </w:pPr>
+    </w:p>
     <w:sectPr>
       <w:pgSz w:w="12240" w:h="15840"/>
       <w:pgMar w:top="1440" w:right="1440" w:bottom="1440" w:left="1440" w:header="720" w:footer="720" w:gutter="0"/>
@@ -2416,6 +2420,7 @@
   <w:style w:type="paragraph" w:default="1" w:styleId="Normal">
     <w:name w:val="Normal"/>
     <w:qFormat/>
+    <w:rsid w:val="00CC026C"/>
   </w:style>
   <w:style w:type="paragraph" w:styleId="Heading1">
     <w:name w:val="heading 1"/>

</xml_diff>